<commit_message>
region and year investigations
</commit_message>
<xml_diff>
--- a/BFISH_Length_Comp.docx
+++ b/BFISH_Length_Comp.docx
@@ -43,118 +43,118 @@
         <w:rPr>
           <w:rStyle w:val="VerbatimChar"/>
         </w:rPr>
-        <w:t xml:space="preserve">##       PSU          DROP_CD           SPECIES_CD        SCIENTIFIC_NAME   </w:t>
-      </w:r>
-      <w:r>
-        <w:br/>
-      </w:r>
-      <w:r>
-        <w:rPr>
-          <w:rStyle w:val="VerbatimChar"/>
-        </w:rPr>
-        <w:t xml:space="preserve">##  Min.   :  321   Length:535         Length:535         Length:535        </w:t>
-      </w:r>
-      <w:r>
-        <w:br/>
-      </w:r>
-      <w:r>
-        <w:rPr>
-          <w:rStyle w:val="VerbatimChar"/>
-        </w:rPr>
-        <w:t xml:space="preserve">##  1st Qu.: 8046   Class :character   Class :character   Class :character  </w:t>
-      </w:r>
-      <w:r>
-        <w:br/>
-      </w:r>
-      <w:r>
-        <w:rPr>
-          <w:rStyle w:val="VerbatimChar"/>
-        </w:rPr>
-        <w:t xml:space="preserve">##  Median :24083   Mode  :character   Mode  :character   Mode  :character  </w:t>
-      </w:r>
-      <w:r>
-        <w:br/>
-      </w:r>
-      <w:r>
-        <w:rPr>
-          <w:rStyle w:val="VerbatimChar"/>
-        </w:rPr>
-        <w:t xml:space="preserve">##  Mean   :22232                                                           </w:t>
-      </w:r>
-      <w:r>
-        <w:br/>
-      </w:r>
-      <w:r>
-        <w:rPr>
-          <w:rStyle w:val="VerbatimChar"/>
-        </w:rPr>
-        <w:t xml:space="preserve">##  3rd Qu.:35943        </w:t>
-      </w:r>
-      <w:r>
-        <w:rPr>
-          <w:rStyle w:val="VerbatimChar"/>
-        </w:rPr>
-        <w:t xml:space="preserve">                                                   </w:t>
-      </w:r>
-      <w:r>
-        <w:br/>
-      </w:r>
-      <w:r>
-        <w:rPr>
-          <w:rStyle w:val="VerbatimChar"/>
-        </w:rPr>
-        <w:t xml:space="preserve">##  Max.   :44532                                                           </w:t>
-      </w:r>
-      <w:r>
-        <w:br/>
-      </w:r>
-      <w:r>
-        <w:rPr>
-          <w:rStyle w:val="VerbatimChar"/>
-        </w:rPr>
-        <w:t xml:space="preserve">##  COMMON_NAME           BFISH           OFFICIAL_DEPTH_M   LENGTH_CM    </w:t>
-      </w:r>
-      <w:r>
-        <w:br/>
-      </w:r>
-      <w:r>
-        <w:rPr>
-          <w:rStyle w:val="VerbatimChar"/>
-        </w:rPr>
-        <w:t>##  Length:535         Length:535         Min.   : 7</w:t>
-      </w:r>
-      <w:r>
-        <w:rPr>
-          <w:rStyle w:val="VerbatimChar"/>
-        </w:rPr>
-        <w:t xml:space="preserve">9.81   Min.   : 5.40  </w:t>
-      </w:r>
-      <w:r>
-        <w:br/>
-      </w:r>
-      <w:r>
-        <w:rPr>
-          <w:rStyle w:val="VerbatimChar"/>
-        </w:rPr>
-        <w:t xml:space="preserve">##  Class :character   Class :character   1st Qu.:110.00   1st Qu.:23.11  </w:t>
-      </w:r>
-      <w:r>
-        <w:br/>
-      </w:r>
-      <w:r>
-        <w:rPr>
-          <w:rStyle w:val="VerbatimChar"/>
-        </w:rPr>
-        <w:t xml:space="preserve">##  Mode  :character   Mode  :character   Median :130.12   Median :41.25  </w:t>
-      </w:r>
-      <w:r>
-        <w:br/>
-      </w:r>
-      <w:r>
-        <w:rPr>
-          <w:rStyle w:val="VerbatimChar"/>
-        </w:rPr>
-        <w:t xml:space="preserve">##                                        Mean   :135.45   Mean   :39.50  </w:t>
+        <w:t xml:space="preserve">##        X              PSU          DROP_CD           SPECIES_CD       </w:t>
+      </w:r>
+      <w:r>
+        <w:br/>
+      </w:r>
+      <w:r>
+        <w:rPr>
+          <w:rStyle w:val="VerbatimChar"/>
+        </w:rPr>
+        <w:t xml:space="preserve">##  Min.   :  1.0   Min.   :   18   Length:976         Length:976        </w:t>
+      </w:r>
+      <w:r>
+        <w:br/>
+      </w:r>
+      <w:r>
+        <w:rPr>
+          <w:rStyle w:val="VerbatimChar"/>
+        </w:rPr>
+        <w:t xml:space="preserve">##  1st Qu.:244.8   1st Qu.: 8961   Class :character   Class :character  </w:t>
+      </w:r>
+      <w:r>
+        <w:br/>
+      </w:r>
+      <w:r>
+        <w:rPr>
+          <w:rStyle w:val="VerbatimChar"/>
+        </w:rPr>
+        <w:t xml:space="preserve">##  Median :488.5   Median :23017   Mode  :character   Mode  :character  </w:t>
+      </w:r>
+      <w:r>
+        <w:br/>
+      </w:r>
+      <w:r>
+        <w:rPr>
+          <w:rStyle w:val="VerbatimChar"/>
+        </w:rPr>
+        <w:t xml:space="preserve">##  Mean   :488.5   Mean   :21961                                        </w:t>
+      </w:r>
+      <w:r>
+        <w:br/>
+      </w:r>
+      <w:r>
+        <w:rPr>
+          <w:rStyle w:val="VerbatimChar"/>
+        </w:rPr>
+        <w:t xml:space="preserve">##  3rd Qu.:732.2   3rd Qu.:35943 </w:t>
+      </w:r>
+      <w:r>
+        <w:rPr>
+          <w:rStyle w:val="VerbatimChar"/>
+        </w:rPr>
+        <w:t xml:space="preserve">                                       </w:t>
+      </w:r>
+      <w:r>
+        <w:br/>
+      </w:r>
+      <w:r>
+        <w:rPr>
+          <w:rStyle w:val="VerbatimChar"/>
+        </w:rPr>
+        <w:t xml:space="preserve">##  Max.   :976.0   Max.   :45499                                        </w:t>
+      </w:r>
+      <w:r>
+        <w:br/>
+      </w:r>
+      <w:r>
+        <w:rPr>
+          <w:rStyle w:val="VerbatimChar"/>
+        </w:rPr>
+        <w:t>##  SCIENTIFIC_NAME    COMMON_NAME           BFISH           OFFICIAL_DEPTH_M</w:t>
+      </w:r>
+      <w:r>
+        <w:br/>
+      </w:r>
+      <w:r>
+        <w:rPr>
+          <w:rStyle w:val="VerbatimChar"/>
+        </w:rPr>
+        <w:t>##  Length:976         Length:976         Length:976         Min</w:t>
+      </w:r>
+      <w:r>
+        <w:rPr>
+          <w:rStyle w:val="VerbatimChar"/>
+        </w:rPr>
+        <w:t xml:space="preserve">.   : 77.16  </w:t>
+      </w:r>
+      <w:r>
+        <w:br/>
+      </w:r>
+      <w:r>
+        <w:rPr>
+          <w:rStyle w:val="VerbatimChar"/>
+        </w:rPr>
+        <w:t xml:space="preserve">##  Class :character   Class :character   Class :character   1st Qu.:114.76  </w:t>
+      </w:r>
+      <w:r>
+        <w:br/>
+      </w:r>
+      <w:r>
+        <w:rPr>
+          <w:rStyle w:val="VerbatimChar"/>
+        </w:rPr>
+        <w:t xml:space="preserve">##  Mode  :character   Mode  :character   Mode  :character   Median :152.00  </w:t>
+      </w:r>
+      <w:r>
+        <w:br/>
+      </w:r>
+      <w:r>
+        <w:rPr>
+          <w:rStyle w:val="VerbatimChar"/>
+        </w:rPr>
+        <w:t xml:space="preserve">##                                                           Mean   :155.41  </w:t>
       </w:r>
       <w:r>
         <w:br/>
@@ -169,79 +169,85 @@
         <w:rPr>
           <w:rStyle w:val="VerbatimChar"/>
         </w:rPr>
-        <w:t xml:space="preserve">                                  3rd Qu.:156.31   3rd Qu.:55.17  </w:t>
-      </w:r>
-      <w:r>
-        <w:br/>
-      </w:r>
-      <w:r>
-        <w:rPr>
-          <w:rStyle w:val="VerbatimChar"/>
-        </w:rPr>
-        <w:t xml:space="preserve">##                                        Max.   :238.00   Max.   :79.43  </w:t>
-      </w:r>
-      <w:r>
-        <w:br/>
-      </w:r>
-      <w:r>
-        <w:rPr>
-          <w:rStyle w:val="VerbatimChar"/>
-        </w:rPr>
-        <w:t xml:space="preserve">##     Island         </w:t>
-      </w:r>
-      <w:r>
-        <w:br/>
-      </w:r>
-      <w:r>
-        <w:rPr>
-          <w:rStyle w:val="VerbatimChar"/>
-        </w:rPr>
-        <w:t xml:space="preserve">##  Length:535        </w:t>
-      </w:r>
-      <w:r>
-        <w:br/>
-      </w:r>
-      <w:r>
-        <w:rPr>
-          <w:rStyle w:val="VerbatimChar"/>
-        </w:rPr>
-        <w:t xml:space="preserve">##  Class :character  </w:t>
-      </w:r>
-      <w:r>
-        <w:br/>
-      </w:r>
-      <w:r>
-        <w:rPr>
-          <w:rStyle w:val="VerbatimChar"/>
-        </w:rPr>
-        <w:t xml:space="preserve">##  Mode  :character  </w:t>
-      </w:r>
-      <w:r>
-        <w:br/>
-      </w:r>
-      <w:r>
-        <w:rPr>
-          <w:rStyle w:val="VerbatimChar"/>
-        </w:rPr>
-        <w:t xml:space="preserve">##                    </w:t>
-      </w:r>
-      <w:r>
-        <w:br/>
-      </w:r>
-      <w:r>
-        <w:rPr>
-          <w:rStyle w:val="VerbatimChar"/>
-        </w:rPr>
-        <w:t xml:space="preserve">##                    </w:t>
-      </w:r>
-      <w:r>
-        <w:br/>
-      </w:r>
-      <w:r>
-        <w:rPr>
-          <w:rStyle w:val="VerbatimChar"/>
-        </w:rPr>
-        <w:t xml:space="preserve">## </w:t>
+        <w:t xml:space="preserve">                                                     3rd Qu.:192.00  </w:t>
+      </w:r>
+      <w:r>
+        <w:br/>
+      </w:r>
+      <w:r>
+        <w:rPr>
+          <w:rStyle w:val="VerbatimChar"/>
+        </w:rPr>
+        <w:t xml:space="preserve">##                                                           Max.   :274.00  </w:t>
+      </w:r>
+      <w:r>
+        <w:br/>
+      </w:r>
+      <w:r>
+        <w:rPr>
+          <w:rStyle w:val="VerbatimChar"/>
+        </w:rPr>
+        <w:t xml:space="preserve">##    LENGTH_CM         Island         </w:t>
+      </w:r>
+      <w:r>
+        <w:br/>
+      </w:r>
+      <w:r>
+        <w:rPr>
+          <w:rStyle w:val="VerbatimChar"/>
+        </w:rPr>
+        <w:t xml:space="preserve">##  Min.   :  5.40   Length:976        </w:t>
+      </w:r>
+      <w:r>
+        <w:br/>
+      </w:r>
+      <w:r>
+        <w:rPr>
+          <w:rStyle w:val="VerbatimChar"/>
+        </w:rPr>
+        <w:t>##  1st Qu.: 25.73   Class :</w:t>
+      </w:r>
+      <w:r>
+        <w:rPr>
+          <w:rStyle w:val="VerbatimChar"/>
+        </w:rPr>
+        <w:t xml:space="preserve">character  </w:t>
+      </w:r>
+      <w:r>
+        <w:br/>
+      </w:r>
+      <w:r>
+        <w:rPr>
+          <w:rStyle w:val="VerbatimChar"/>
+        </w:rPr>
+        <w:t xml:space="preserve">##  Median : 37.34   Mode  :character  </w:t>
+      </w:r>
+      <w:r>
+        <w:br/>
+      </w:r>
+      <w:r>
+        <w:rPr>
+          <w:rStyle w:val="VerbatimChar"/>
+        </w:rPr>
+        <w:t xml:space="preserve">##  Mean   : 38.30                     </w:t>
+      </w:r>
+      <w:r>
+        <w:br/>
+      </w:r>
+      <w:r>
+        <w:rPr>
+          <w:rStyle w:val="VerbatimChar"/>
+        </w:rPr>
+        <w:t xml:space="preserve">##  3rd Qu.: 51.73                     </w:t>
+      </w:r>
+      <w:r>
+        <w:br/>
+      </w:r>
+      <w:r>
+        <w:rPr>
+          <w:rStyle w:val="VerbatimChar"/>
+        </w:rPr>
+        <w:t>##  Max.   :111.60</w:t>
       </w:r>
     </w:p>
     <w:p>
@@ -309,11 +315,14 @@
     </w:p>
     <w:p>
       <w:pPr>
-        <w:pStyle w:val="Heading3"/>
+        <w:pStyle w:val="Heading4"/>
       </w:pPr>
       <w:bookmarkStart w:id="1" w:name="X4a614c33ecebb0d2ca8322dcf77671dfe8415f3"/>
       <w:r>
-        <w:t>What is causing the mode in the smaller size classes in the BFISH camera data?</w:t>
+        <w:t>What is causing the mode in the</w:t>
+      </w:r>
+      <w:r>
+        <w:t xml:space="preserve"> smaller size classes in the BFISH camera data?</w:t>
       </w:r>
     </w:p>
     <w:p>
@@ -337,10 +346,10 @@
         </w:numPr>
       </w:pPr>
       <w:r>
-        <w:t xml:space="preserve">Which islands are these </w:t>
-      </w:r>
-      <w:r>
-        <w:t>samples from?</w:t>
+        <w:t>Which islands are these samples from?</w:t>
+      </w:r>
+      <w:r>
+        <w:br/>
       </w:r>
     </w:p>
     <w:p>
@@ -366,7 +375,7 @@
         <w:lastRenderedPageBreak/>
         <w:drawing>
           <wp:inline distT="0" distB="0" distL="0" distR="0">
-            <wp:extent cx="5074920" cy="3817620"/>
+            <wp:extent cx="4620126" cy="3696101"/>
             <wp:effectExtent l="0" t="0" r="0" b="0"/>
             <wp:docPr id="2" name="Picture"/>
             <wp:cNvGraphicFramePr/>
@@ -388,7 +397,7 @@
                   <pic:spPr bwMode="auto">
                     <a:xfrm>
                       <a:off x="0" y="0"/>
-                      <a:ext cx="5075480" cy="3818041"/>
+                      <a:ext cx="4620126" cy="3696101"/>
                     </a:xfrm>
                     <a:prstGeom prst="rect">
                       <a:avLst/>
@@ -412,7 +421,7 @@
         </w:rPr>
         <w:drawing>
           <wp:inline distT="0" distB="0" distL="0" distR="0">
-            <wp:extent cx="5074920" cy="3939540"/>
+            <wp:extent cx="4620126" cy="3696101"/>
             <wp:effectExtent l="0" t="0" r="0" b="0"/>
             <wp:docPr id="3" name="Picture"/>
             <wp:cNvGraphicFramePr/>
@@ -434,7 +443,7 @@
                   <pic:spPr bwMode="auto">
                     <a:xfrm>
                       <a:off x="0" y="0"/>
-                      <a:ext cx="5075473" cy="3939969"/>
+                      <a:ext cx="4620126" cy="3696101"/>
                     </a:xfrm>
                     <a:prstGeom prst="rect">
                       <a:avLst/>
@@ -458,46 +467,53 @@
         <w:pStyle w:val="Heading4"/>
       </w:pPr>
       <w:bookmarkStart w:id="2" w:name="X1332abce43a9eaab10b35defa7107373dcf5ed2"/>
-      <w:r>
+      <w:bookmarkEnd w:id="1"/>
+      <w:r>
+        <w:t>Sites that caught 5 or more fish less than 20cm</w:t>
+      </w:r>
+    </w:p>
+    <w:p>
+      <w:pPr>
+        <w:pStyle w:val="SourceCode"/>
+      </w:pPr>
+      <w:r>
+        <w:rPr>
+          <w:rStyle w:val="VerbatimChar"/>
+        </w:rPr>
+        <w:t>## # A tibble: 6 x 2</w:t>
+      </w:r>
+      <w:r>
+        <w:br/>
+      </w:r>
+      <w:r>
+        <w:rPr>
+          <w:rStyle w:val="VerbatimChar"/>
+        </w:rPr>
+        <w:t>##   DROP_C</w:t>
+      </w:r>
+      <w:r>
+        <w:rPr>
+          <w:rStyle w:val="VerbatimChar"/>
+        </w:rPr>
+        <w:t>D             n</w:t>
+      </w:r>
+      <w:r>
+        <w:br/>
+      </w:r>
+      <w:r>
+        <w:rPr>
+          <w:rStyle w:val="VerbatimChar"/>
+        </w:rPr>
+        <w:t>##   &lt;chr&gt;           &lt;int&gt;</w:t>
+      </w:r>
+      <w:r>
+        <w:br/>
+      </w:r>
+      <w:r>
+        <w:rPr>
+          <w:rStyle w:val="VerbatimChar"/>
+        </w:rPr>
         <w:lastRenderedPageBreak/>
-        <w:t>Sites that caught 5 or more fish less than 20cm</w:t>
-      </w:r>
-    </w:p>
-    <w:p>
-      <w:pPr>
-        <w:pStyle w:val="SourceCode"/>
-      </w:pPr>
-      <w:r>
-        <w:rPr>
-          <w:rStyle w:val="VerbatimChar"/>
-        </w:rPr>
-        <w:t>## # A tibble: 6 x 2</w:t>
-      </w:r>
-      <w:r>
-        <w:br/>
-      </w:r>
-      <w:r>
-        <w:rPr>
-          <w:rStyle w:val="VerbatimChar"/>
-        </w:rPr>
-        <w:t>##   DROP_CD             n</w:t>
-      </w:r>
-      <w:r>
-        <w:br/>
-      </w:r>
-      <w:r>
-        <w:rPr>
-          <w:rStyle w:val="VerbatimChar"/>
-        </w:rPr>
-        <w:t>##   &lt;chr&gt;           &lt;int&gt;</w:t>
-      </w:r>
-      <w:r>
-        <w:br/>
-      </w:r>
-      <w:r>
-        <w:rPr>
-          <w:rStyle w:val="VerbatimChar"/>
-        </w:rPr>
         <w:t>## 1 20191126_015626    20</w:t>
       </w:r>
       <w:r>
@@ -556,9 +572,9 @@
         </w:rPr>
         <w:drawing>
           <wp:inline distT="0" distB="0" distL="0" distR="0">
-            <wp:extent cx="4800600" cy="3870960"/>
+            <wp:extent cx="4620126" cy="3696101"/>
             <wp:effectExtent l="0" t="0" r="0" b="0"/>
-            <wp:docPr id="4" name="Picture" descr="6 camera drops had 5 or more fish between 10 - 15 cm. The samples came from Oahu and all were caught between 100 - 110 m deep (which is the first quantile of depths sampled). All from the same day in 2019."/>
+            <wp:docPr id="4" name="Picture" descr="6 camera drops had 5 or more fish between 10 - 15 cm. The samples came from Oahu and all were caught between 100 - 110 m deep (which is the first quantile of depths sampled)."/>
             <wp:cNvGraphicFramePr/>
             <a:graphic xmlns:a="http://schemas.openxmlformats.org/drawingml/2006/main">
               <a:graphicData uri="http://schemas.openxmlformats.org/drawingml/2006/picture">
@@ -578,7 +594,7 @@
                   <pic:spPr bwMode="auto">
                     <a:xfrm>
                       <a:off x="0" y="0"/>
-                      <a:ext cx="4801130" cy="3871387"/>
+                      <a:ext cx="4620126" cy="3696101"/>
                     </a:xfrm>
                     <a:prstGeom prst="rect">
                       <a:avLst/>
@@ -602,18 +618,17 @@
         <w:pStyle w:val="ImageCaption"/>
       </w:pPr>
       <w:r>
-        <w:t>6 camera drops had 5 or more fish between 10 - 15 cm. The samples came from Oahu and all were caught between 100 - 110 m deep (which is the first quantile of depths sampled</w:t>
-      </w:r>
-      <w:r>
-        <w:t>). All from the same day in 2019.</w:t>
-      </w:r>
-    </w:p>
-    <w:p>
-      <w:pPr>
-        <w:pStyle w:val="Heading3"/>
+        <w:t>6 camera drops had 5 or more fish between 10 - 15</w:t>
+      </w:r>
+      <w:r>
+        <w:t xml:space="preserve"> cm. The samples came from Oahu and all were caught between 100 - 110 m deep (which is the first quantile of depths sampled).</w:t>
+      </w:r>
+    </w:p>
+    <w:p>
+      <w:pPr>
+        <w:pStyle w:val="Heading4"/>
       </w:pPr>
       <w:bookmarkStart w:id="3" w:name="Xf38cd66686583e6168c93aba8ed654bc78bcca1"/>
-      <w:bookmarkEnd w:id="1"/>
       <w:bookmarkEnd w:id="2"/>
       <w:r>
         <w:t>What is causing the mode in the larger size classes in the BFISH camera data?</w:t>
@@ -640,10 +655,13 @@
         </w:numPr>
       </w:pPr>
       <w:r>
-        <w:t xml:space="preserve">Which </w:t>
-      </w:r>
-      <w:r>
-        <w:t>islands are these samples from?</w:t>
+        <w:t>W</w:t>
+      </w:r>
+      <w:r>
+        <w:t>hich islands are these samples from?</w:t>
+      </w:r>
+      <w:r>
+        <w:br/>
       </w:r>
     </w:p>
     <w:p>
@@ -758,54 +776,50 @@
     </w:p>
     <w:p>
       <w:pPr>
-        <w:pStyle w:val="BodyText"/>
-      </w:pPr>
-    </w:p>
-    <w:p>
-      <w:pPr>
         <w:pStyle w:val="Heading4"/>
       </w:pPr>
       <w:bookmarkStart w:id="4" w:name="X7784df0b8d8b3a727bed49e539f38326b5f2718"/>
-      <w:r>
+      <w:bookmarkEnd w:id="3"/>
+      <w:r>
+        <w:t>Sites that caught more than 5 fish between 50 and 60 cm</w:t>
+      </w:r>
+    </w:p>
+    <w:p>
+      <w:pPr>
+        <w:pStyle w:val="SourceCode"/>
+      </w:pPr>
+      <w:r>
+        <w:rPr>
+          <w:rStyle w:val="VerbatimChar"/>
+        </w:rPr>
+        <w:t>## # A tibble: 5 x 2</w:t>
+      </w:r>
+      <w:r>
+        <w:br/>
+      </w:r>
+      <w:r>
+        <w:rPr>
+          <w:rStyle w:val="VerbatimChar"/>
+        </w:rPr>
+        <w:t>##   DROP_CD             n</w:t>
+      </w:r>
+      <w:r>
+        <w:br/>
+      </w:r>
+      <w:r>
+        <w:rPr>
+          <w:rStyle w:val="VerbatimChar"/>
+        </w:rPr>
+        <w:t>##   &lt;chr&gt;           &lt;int&gt;</w:t>
+      </w:r>
+      <w:r>
+        <w:br/>
+      </w:r>
+      <w:r>
+        <w:rPr>
+          <w:rStyle w:val="VerbatimChar"/>
+        </w:rPr>
         <w:lastRenderedPageBreak/>
-        <w:t>Sites that caught more than 5 fish between 50 and 60 cm</w:t>
-      </w:r>
-    </w:p>
-    <w:p>
-      <w:pPr>
-        <w:pStyle w:val="SourceCode"/>
-      </w:pPr>
-      <w:r>
-        <w:rPr>
-          <w:rStyle w:val="VerbatimChar"/>
-        </w:rPr>
-        <w:t>## # A tibble: 5 x 2</w:t>
-      </w:r>
-      <w:r>
-        <w:br/>
-      </w:r>
-      <w:r>
-        <w:rPr>
-          <w:rStyle w:val="VerbatimChar"/>
-        </w:rPr>
-        <w:t>##   DROP_CD             n</w:t>
-      </w:r>
-      <w:r>
-        <w:br/>
-      </w:r>
-      <w:r>
-        <w:rPr>
-          <w:rStyle w:val="VerbatimChar"/>
-        </w:rPr>
-        <w:t>##   &lt;chr&gt;           &lt;int&gt;</w:t>
-      </w:r>
-      <w:r>
-        <w:br/>
-      </w:r>
-      <w:r>
-        <w:rPr>
-          <w:rStyle w:val="VerbatimChar"/>
-        </w:rPr>
         <w:t>## 1 20190921_231549    14</w:t>
       </w:r>
       <w:r>
@@ -842,13 +856,7 @@
         <w:rPr>
           <w:rStyle w:val="VerbatimChar"/>
         </w:rPr>
-        <w:t>## 5 20171027_210</w:t>
-      </w:r>
-      <w:r>
-        <w:rPr>
-          <w:rStyle w:val="VerbatimChar"/>
-        </w:rPr>
-        <w:t>742     6</w:t>
+        <w:t>## 5 20171027_210742     6</w:t>
       </w:r>
     </w:p>
     <w:p>
@@ -861,7 +869,7 @@
         </w:rPr>
         <w:drawing>
           <wp:inline distT="0" distB="0" distL="0" distR="0">
-            <wp:extent cx="4945380" cy="3840480"/>
+            <wp:extent cx="4620126" cy="3696101"/>
             <wp:effectExtent l="0" t="0" r="0" b="0"/>
             <wp:docPr id="7" name="Picture" descr="5 camera drops had more than 5 fish between 50 and 60 cm. The samples came from the Big Island (n = 1), Kauai (n = 1), Maui Nui (n = 2), and Oahu (n =1) were caught at depths of 150 to 210 m. The two highest catches occurred in 2019, and all occurred in 2019 or 2017."/>
             <wp:cNvGraphicFramePr/>
@@ -883,7 +891,7 @@
                   <pic:spPr bwMode="auto">
                     <a:xfrm>
                       <a:off x="0" y="0"/>
-                      <a:ext cx="4945925" cy="3840903"/>
+                      <a:ext cx="4620126" cy="3696101"/>
                     </a:xfrm>
                     <a:prstGeom prst="rect">
                       <a:avLst/>
@@ -907,10 +915,10 @@
         <w:pStyle w:val="ImageCaption"/>
       </w:pPr>
       <w:r>
-        <w:t>5 camera drops had more than 5 fish between 50 and 60 cm. The samples came from the Big Island (n = 1), Kauai (n = 1), Maui Nui (n = 2), and Oahu (n =1) were caught at depths of 150 to 210 m. The two highest catches occurred in 2019, and all oc</w:t>
-      </w:r>
-      <w:r>
-        <w:t>curred in 2019 or 2017.</w:t>
+        <w:t xml:space="preserve">5 camera drops had more than 5 fish between 50 and 60 cm. The samples came from the Big Island (n = 1), Kauai (n = 1), Maui Nui (n = 2), and Oahu </w:t>
+      </w:r>
+      <w:r>
+        <w:t>(n =1) were caught at depths of 150 to 210 m. The two highest catches occurred in 2019, and all occurred in 2019 or 2017.</w:t>
       </w:r>
     </w:p>
     <w:p>
@@ -919,7 +927,6 @@
       </w:pPr>
       <w:bookmarkStart w:id="5" w:name="fishing-lengths"/>
       <w:bookmarkEnd w:id="0"/>
-      <w:bookmarkEnd w:id="3"/>
       <w:bookmarkEnd w:id="4"/>
       <w:r>
         <w:t>Fishing Lengths</w:t>
@@ -969,16 +976,7 @@
         <w:rPr>
           <w:rStyle w:val="VerbatimChar"/>
         </w:rPr>
-        <w:t xml:space="preserve">##  Mean   :19741                                                           </w:t>
-      </w:r>
-      <w:r>
-        <w:br/>
-      </w:r>
-      <w:r>
-        <w:rPr>
-          <w:rStyle w:val="VerbatimChar"/>
-        </w:rPr>
-        <w:t xml:space="preserve">##  3rd Qu.:32422        </w:t>
+        <w:t xml:space="preserve">##  Mean   :19741        </w:t>
       </w:r>
       <w:r>
         <w:rPr>
@@ -993,6 +991,15 @@
         <w:rPr>
           <w:rStyle w:val="VerbatimChar"/>
         </w:rPr>
+        <w:t xml:space="preserve">##  3rd Qu.:32422                                                           </w:t>
+      </w:r>
+      <w:r>
+        <w:br/>
+      </w:r>
+      <w:r>
+        <w:rPr>
+          <w:rStyle w:val="VerbatimChar"/>
+        </w:rPr>
         <w:t xml:space="preserve">##  Max.   :43397                                                           </w:t>
       </w:r>
       <w:r>
@@ -1002,22 +1009,22 @@
         <w:rPr>
           <w:rStyle w:val="VerbatimChar"/>
         </w:rPr>
-        <w:t xml:space="preserve">##                                                                          </w:t>
-      </w:r>
-      <w:r>
-        <w:br/>
-      </w:r>
-      <w:r>
-        <w:rPr>
-          <w:rStyle w:val="VerbatimChar"/>
-        </w:rPr>
-        <w:t>##  COMMON_NAME          LENGTH_CM       WEIGHT_LB</w:t>
-      </w:r>
-      <w:r>
-        <w:rPr>
-          <w:rStyle w:val="VerbatimChar"/>
-        </w:rPr>
-        <w:t xml:space="preserve">        BFISH          </w:t>
+        <w:t xml:space="preserve">##                                                </w:t>
+      </w:r>
+      <w:r>
+        <w:rPr>
+          <w:rStyle w:val="VerbatimChar"/>
+        </w:rPr>
+        <w:t xml:space="preserve">                          </w:t>
+      </w:r>
+      <w:r>
+        <w:br/>
+      </w:r>
+      <w:r>
+        <w:rPr>
+          <w:rStyle w:val="VerbatimChar"/>
+        </w:rPr>
+        <w:t xml:space="preserve">##  COMMON_NAME          LENGTH_CM       WEIGHT_LB        BFISH          </w:t>
       </w:r>
       <w:r>
         <w:br/>
@@ -1035,65 +1042,65 @@
         <w:rPr>
           <w:rStyle w:val="VerbatimChar"/>
         </w:rPr>
+        <w:t xml:space="preserve">##  Class :character   1st Qu.:35.50   1st Qu.:1.408   Class :character  </w:t>
+      </w:r>
+      <w:r>
+        <w:br/>
+      </w:r>
+      <w:r>
+        <w:rPr>
+          <w:rStyle w:val="VerbatimChar"/>
+        </w:rPr>
+        <w:t>##  Mod</w:t>
+      </w:r>
+      <w:r>
+        <w:rPr>
+          <w:rStyle w:val="VerbatimChar"/>
+        </w:rPr>
+        <w:t xml:space="preserve">e  :character   Median :41.50   Median :2.546   Mode  :character  </w:t>
+      </w:r>
+      <w:r>
+        <w:br/>
+      </w:r>
+      <w:r>
+        <w:rPr>
+          <w:rStyle w:val="VerbatimChar"/>
+        </w:rPr>
+        <w:t xml:space="preserve">##                     Mean   :41.54   Mean   :3.300                     </w:t>
+      </w:r>
+      <w:r>
+        <w:br/>
+      </w:r>
+      <w:r>
+        <w:rPr>
+          <w:rStyle w:val="VerbatimChar"/>
+        </w:rPr>
+        <w:t xml:space="preserve">##                     3rd Qu.:48.00   3rd Qu.:4.877                     </w:t>
+      </w:r>
+      <w:r>
+        <w:br/>
+      </w:r>
+      <w:r>
+        <w:rPr>
+          <w:rStyle w:val="VerbatimChar"/>
+        </w:rPr>
+        <w:t>##                     Max.   :77.00   Ma</w:t>
+      </w:r>
+      <w:r>
+        <w:rPr>
+          <w:rStyle w:val="VerbatimChar"/>
+        </w:rPr>
+        <w:t xml:space="preserve">x.   :9.900                     </w:t>
+      </w:r>
+      <w:r>
+        <w:br/>
+      </w:r>
+      <w:r>
+        <w:rPr>
+          <w:rStyle w:val="VerbatimChar"/>
+        </w:rPr>
         <w:lastRenderedPageBreak/>
-        <w:t xml:space="preserve">##  Class :character   1st Qu.:35.50   1st Qu.:1.408   Class :character  </w:t>
-      </w:r>
-      <w:r>
-        <w:br/>
-      </w:r>
-      <w:r>
-        <w:rPr>
-          <w:rStyle w:val="VerbatimChar"/>
-        </w:rPr>
-        <w:t xml:space="preserve">##  Mode  :character   Median :41.50   Median :2.546   Mode  :character  </w:t>
-      </w:r>
-      <w:r>
-        <w:br/>
-      </w:r>
-      <w:r>
-        <w:rPr>
-          <w:rStyle w:val="VerbatimChar"/>
-        </w:rPr>
-        <w:t xml:space="preserve">##        </w:t>
-      </w:r>
-      <w:r>
-        <w:rPr>
-          <w:rStyle w:val="VerbatimChar"/>
-        </w:rPr>
-        <w:t xml:space="preserve">             Mean   :41.54   Mean   :3.300                     </w:t>
-      </w:r>
-      <w:r>
-        <w:br/>
-      </w:r>
-      <w:r>
-        <w:rPr>
-          <w:rStyle w:val="VerbatimChar"/>
-        </w:rPr>
-        <w:t xml:space="preserve">##                     3rd Qu.:48.00   3rd Qu.:4.877                     </w:t>
-      </w:r>
-      <w:r>
-        <w:br/>
-      </w:r>
-      <w:r>
-        <w:rPr>
-          <w:rStyle w:val="VerbatimChar"/>
-        </w:rPr>
-        <w:t xml:space="preserve">##                     Max.   :77.00   Max.   :9.900                     </w:t>
-      </w:r>
-      <w:r>
-        <w:br/>
-      </w:r>
-      <w:r>
-        <w:rPr>
-          <w:rStyle w:val="VerbatimChar"/>
-        </w:rPr>
-        <w:t xml:space="preserve">##                     NA's   :1       NA's </w:t>
-      </w:r>
-      <w:r>
-        <w:rPr>
-          <w:rStyle w:val="VerbatimChar"/>
-        </w:rPr>
-        <w:t xml:space="preserve">  :253                       </w:t>
+        <w:t xml:space="preserve">##                     NA's   :1       NA's   :253                       </w:t>
       </w:r>
       <w:r>
         <w:br/>
@@ -1129,7 +1136,13 @@
         <w:rPr>
           <w:rStyle w:val="VerbatimChar"/>
         </w:rPr>
-        <w:t xml:space="preserve">##  Median :137.0       Mode  :character  </w:t>
+        <w:t xml:space="preserve">##  Median :137.0   </w:t>
+      </w:r>
+      <w:r>
+        <w:rPr>
+          <w:rStyle w:val="VerbatimChar"/>
+        </w:rPr>
+        <w:t xml:space="preserve">    Mode  :character  </w:t>
       </w:r>
       <w:r>
         <w:br/>
@@ -1147,13 +1160,7 @@
         <w:rPr>
           <w:rStyle w:val="VerbatimChar"/>
         </w:rPr>
-        <w:t>##  3rd Qu.</w:t>
-      </w:r>
-      <w:r>
-        <w:rPr>
-          <w:rStyle w:val="VerbatimChar"/>
-        </w:rPr>
-        <w:t xml:space="preserve">:158.0                         </w:t>
+        <w:t xml:space="preserve">##  3rd Qu.:158.0                         </w:t>
       </w:r>
       <w:r>
         <w:br/>
@@ -1200,7 +1207,13 @@
         <w:rPr>
           <w:rStyle w:val="VerbatimChar"/>
         </w:rPr>
-        <w:t>##   SAMPLE_ID            n</w:t>
+        <w:t xml:space="preserve">##   SAMPLE_ID         </w:t>
+      </w:r>
+      <w:r>
+        <w:rPr>
+          <w:rStyle w:val="VerbatimChar"/>
+        </w:rPr>
+        <w:t xml:space="preserve">   n</w:t>
       </w:r>
       <w:r>
         <w:br/>
@@ -1227,13 +1240,7 @@
         <w:rPr>
           <w:rStyle w:val="VerbatimChar"/>
         </w:rPr>
-        <w:t>## 2 20170831074</w:t>
-      </w:r>
-      <w:r>
-        <w:rPr>
-          <w:rStyle w:val="VerbatimChar"/>
-        </w:rPr>
-        <w:t>9LANA     4</w:t>
+        <w:t>## 2 201708310749LANA     4</w:t>
       </w:r>
       <w:r>
         <w:br/>
@@ -1256,7 +1263,7 @@
     </w:p>
     <w:p>
       <w:pPr>
-        <w:pStyle w:val="FirstParagraph"/>
+        <w:pStyle w:val="CaptionedFigure"/>
       </w:pPr>
       <w:r>
         <w:rPr>
@@ -1264,15 +1271,15 @@
         </w:rPr>
         <w:drawing>
           <wp:inline distT="0" distB="0" distL="0" distR="0">
-            <wp:extent cx="5006340" cy="4069080"/>
+            <wp:extent cx="4620126" cy="3696101"/>
             <wp:effectExtent l="0" t="0" r="0" b="0"/>
-            <wp:docPr id="8" name="Picture"/>
+            <wp:docPr id="8" name="Picture" descr="4 fishing events had more than 1 fish between 20 and 25 cm. The samples came from Oahu (n = 2) and Maui Nui (n = 2) and were caught at depths 89 to 142 m. The catches occurred in 2017 (n = 3) and 2019 (n = 1)."/>
             <wp:cNvGraphicFramePr/>
             <a:graphic xmlns:a="http://schemas.openxmlformats.org/drawingml/2006/main">
               <a:graphicData uri="http://schemas.openxmlformats.org/drawingml/2006/picture">
                 <pic:pic xmlns:pic="http://schemas.openxmlformats.org/drawingml/2006/picture">
                   <pic:nvPicPr>
-                    <pic:cNvPr id="0" name="Picture" descr="BFISH_Length_Comp_files/figure-docx/unnamed-chunk-12-1.png"/>
+                    <pic:cNvPr id="0" name="Picture" descr="BFISH_Length_Comp_files/figure-docx/unnamed-chunk-13-1.png"/>
                     <pic:cNvPicPr>
                       <a:picLocks noChangeAspect="1" noChangeArrowheads="1"/>
                     </pic:cNvPicPr>
@@ -1286,7 +1293,7 @@
                   <pic:spPr bwMode="auto">
                     <a:xfrm>
                       <a:off x="0" y="0"/>
-                      <a:ext cx="5006888" cy="4069525"/>
+                      <a:ext cx="4620126" cy="3696101"/>
                     </a:xfrm>
                     <a:prstGeom prst="rect">
                       <a:avLst/>
@@ -1304,10 +1311,974 @@
           </wp:inline>
         </w:drawing>
       </w:r>
-      <w:bookmarkStart w:id="7" w:name="_GoBack"/>
+    </w:p>
+    <w:p>
+      <w:pPr>
+        <w:pStyle w:val="ImageCaption"/>
+      </w:pPr>
+      <w:r>
+        <w:t>4 fishing events had more than 1 fish between 20 and 25 cm. The samples came from Oahu (n = 2) and Maui Nui (n = 2) and were caught at depths 89 to 142 m. The catches occurred in 2017 (n = 3) and 2019 (n = 1).</w:t>
+      </w:r>
+    </w:p>
+    <w:p>
+      <w:pPr>
+        <w:pStyle w:val="Heading2"/>
+      </w:pPr>
+      <w:bookmarkStart w:id="7" w:name="camera-lengths-by-island-and-year"/>
       <w:bookmarkEnd w:id="5"/>
       <w:bookmarkEnd w:id="6"/>
+      <w:r>
+        <w:t>Camera Lengths by Island and Year</w:t>
+      </w:r>
+    </w:p>
+    <w:p>
+      <w:pPr>
+        <w:pStyle w:val="Compact"/>
+        <w:numPr>
+          <w:ilvl w:val="0"/>
+          <w:numId w:val="4"/>
+        </w:numPr>
+      </w:pPr>
+      <w:r>
+        <w:t xml:space="preserve">5 Islands - </w:t>
+      </w:r>
+      <w:r>
+        <w:t>Big Island, Maui Nui, Oahu, Ni’ihau, Kauai</w:t>
+      </w:r>
+    </w:p>
+    <w:p>
+      <w:pPr>
+        <w:pStyle w:val="Compact"/>
+        <w:numPr>
+          <w:ilvl w:val="0"/>
+          <w:numId w:val="4"/>
+        </w:numPr>
+      </w:pPr>
+      <w:r>
+        <w:t>4 Years - 2016, 2017, 2018, 2019</w:t>
+      </w:r>
+    </w:p>
+    <w:p>
+      <w:pPr>
+        <w:pStyle w:val="Heading4"/>
+      </w:pPr>
+      <w:bookmarkStart w:id="8" w:name="number-of-samples-per-year"/>
+      <w:r>
+        <w:lastRenderedPageBreak/>
+        <w:t>Number of Samples per Year</w:t>
+      </w:r>
+    </w:p>
+    <w:p>
+      <w:pPr>
+        <w:pStyle w:val="SourceCode"/>
+      </w:pPr>
+      <w:r>
+        <w:rPr>
+          <w:rStyle w:val="VerbatimChar"/>
+        </w:rPr>
+        <w:t>## # A tibble: 4 x 2</w:t>
+      </w:r>
+      <w:r>
+        <w:br/>
+      </w:r>
+      <w:r>
+        <w:rPr>
+          <w:rStyle w:val="VerbatimChar"/>
+        </w:rPr>
+        <w:t>##   Year      n</w:t>
+      </w:r>
+      <w:r>
+        <w:br/>
+      </w:r>
+      <w:r>
+        <w:rPr>
+          <w:rStyle w:val="VerbatimChar"/>
+        </w:rPr>
+        <w:t>##   &lt;chr&gt; &lt;int&gt;</w:t>
+      </w:r>
+      <w:r>
+        <w:br/>
+      </w:r>
+      <w:r>
+        <w:rPr>
+          <w:rStyle w:val="VerbatimChar"/>
+        </w:rPr>
+        <w:t>## 1 2016     39</w:t>
+      </w:r>
+      <w:r>
+        <w:br/>
+      </w:r>
+      <w:r>
+        <w:rPr>
+          <w:rStyle w:val="VerbatimChar"/>
+        </w:rPr>
+        <w:t>## 2 2017    138</w:t>
+      </w:r>
+      <w:r>
+        <w:br/>
+      </w:r>
+      <w:r>
+        <w:rPr>
+          <w:rStyle w:val="VerbatimChar"/>
+        </w:rPr>
+        <w:t>## 3 2018     96</w:t>
+      </w:r>
+      <w:r>
+        <w:br/>
+      </w:r>
+      <w:r>
+        <w:rPr>
+          <w:rStyle w:val="VerbatimChar"/>
+        </w:rPr>
+        <w:t>## 4 2019    262</w:t>
+      </w:r>
+    </w:p>
+    <w:p>
+      <w:pPr>
+        <w:pStyle w:val="Heading4"/>
+      </w:pPr>
+      <w:bookmarkStart w:id="9" w:name="density-plot-by-year"/>
+      <w:bookmarkEnd w:id="8"/>
+      <w:r>
+        <w:t>Density Plot by Year</w:t>
+      </w:r>
+    </w:p>
+    <w:p>
+      <w:pPr>
+        <w:pStyle w:val="FirstParagraph"/>
+      </w:pPr>
+      <w:r>
+        <w:rPr>
+          <w:noProof/>
+        </w:rPr>
+        <w:drawing>
+          <wp:inline distT="0" distB="0" distL="0" distR="0">
+            <wp:extent cx="4620126" cy="3696101"/>
+            <wp:effectExtent l="0" t="0" r="0" b="0"/>
+            <wp:docPr id="9" name="Picture"/>
+            <wp:cNvGraphicFramePr/>
+            <a:graphic xmlns:a="http://schemas.openxmlformats.org/drawingml/2006/main">
+              <a:graphicData uri="http://schemas.openxmlformats.org/drawingml/2006/picture">
+                <pic:pic xmlns:pic="http://schemas.openxmlformats.org/drawingml/2006/picture">
+                  <pic:nvPicPr>
+                    <pic:cNvPr id="0" name="Picture" descr="BFISH_Length_Comp_files/figure-docx/unnamed-chunk-15-1.png"/>
+                    <pic:cNvPicPr>
+                      <a:picLocks noChangeAspect="1" noChangeArrowheads="1"/>
+                    </pic:cNvPicPr>
+                  </pic:nvPicPr>
+                  <pic:blipFill>
+                    <a:blip r:embed="rId15"/>
+                    <a:stretch>
+                      <a:fillRect/>
+                    </a:stretch>
+                  </pic:blipFill>
+                  <pic:spPr bwMode="auto">
+                    <a:xfrm>
+                      <a:off x="0" y="0"/>
+                      <a:ext cx="4620126" cy="3696101"/>
+                    </a:xfrm>
+                    <a:prstGeom prst="rect">
+                      <a:avLst/>
+                    </a:prstGeom>
+                    <a:noFill/>
+                    <a:ln w="9525">
+                      <a:noFill/>
+                      <a:headEnd/>
+                      <a:tailEnd/>
+                    </a:ln>
+                  </pic:spPr>
+                </pic:pic>
+              </a:graphicData>
+            </a:graphic>
+          </wp:inline>
+        </w:drawing>
+      </w:r>
+    </w:p>
+    <w:p>
+      <w:pPr>
+        <w:pStyle w:val="Compact"/>
+        <w:numPr>
+          <w:ilvl w:val="0"/>
+          <w:numId w:val="5"/>
+        </w:numPr>
+      </w:pPr>
+      <w:r>
+        <w:t>All yea</w:t>
+      </w:r>
+      <w:r>
+        <w:t>rs have a bimodal (or tri) distribution, but small modes differ.</w:t>
+      </w:r>
+      <w:r>
+        <w:br/>
+      </w:r>
+    </w:p>
+    <w:p>
+      <w:pPr>
+        <w:pStyle w:val="Compact"/>
+        <w:numPr>
+          <w:ilvl w:val="0"/>
+          <w:numId w:val="5"/>
+        </w:numPr>
+      </w:pPr>
+      <w:r>
+        <w:t>2019 has three modes, with middle one being the smallest.</w:t>
+      </w:r>
+      <w:r>
+        <w:br/>
+      </w:r>
+    </w:p>
+    <w:p>
+      <w:pPr>
+        <w:pStyle w:val="Compact"/>
+        <w:numPr>
+          <w:ilvl w:val="0"/>
+          <w:numId w:val="5"/>
+        </w:numPr>
+      </w:pPr>
+      <w:r>
+        <w:t>2017 and 2018 are very similar to each other and 2016 is the most distinct from the other years.</w:t>
+      </w:r>
+    </w:p>
+    <w:p>
+      <w:pPr>
+        <w:pStyle w:val="Heading4"/>
+      </w:pPr>
+      <w:bookmarkStart w:id="10" w:name="number-of-samples-per-island"/>
+      <w:bookmarkEnd w:id="9"/>
+      <w:r>
+        <w:t>Number of Samples per Island</w:t>
+      </w:r>
+    </w:p>
+    <w:p>
+      <w:pPr>
+        <w:pStyle w:val="SourceCode"/>
+      </w:pPr>
+      <w:r>
+        <w:rPr>
+          <w:rStyle w:val="VerbatimChar"/>
+        </w:rPr>
+        <w:t xml:space="preserve">## # </w:t>
+      </w:r>
+      <w:r>
+        <w:rPr>
+          <w:rStyle w:val="VerbatimChar"/>
+        </w:rPr>
+        <w:t>A tibble: 5 x 2</w:t>
+      </w:r>
+      <w:r>
+        <w:br/>
+      </w:r>
+      <w:r>
+        <w:rPr>
+          <w:rStyle w:val="VerbatimChar"/>
+        </w:rPr>
+        <w:t>##   Island         n</w:t>
+      </w:r>
+      <w:r>
+        <w:br/>
+      </w:r>
+      <w:r>
+        <w:rPr>
+          <w:rStyle w:val="VerbatimChar"/>
+        </w:rPr>
+        <w:t>##   &lt;fct&gt;      &lt;int&gt;</w:t>
+      </w:r>
+      <w:r>
+        <w:br/>
+      </w:r>
+      <w:r>
+        <w:rPr>
+          <w:rStyle w:val="VerbatimChar"/>
+        </w:rPr>
+        <w:t>## 1 Maui Nui     209</w:t>
+      </w:r>
+      <w:r>
+        <w:br/>
+      </w:r>
+      <w:r>
+        <w:rPr>
+          <w:rStyle w:val="VerbatimChar"/>
+        </w:rPr>
+        <w:t>## 2 Big Island   157</w:t>
+      </w:r>
+      <w:r>
+        <w:br/>
+      </w:r>
+      <w:r>
+        <w:rPr>
+          <w:rStyle w:val="VerbatimChar"/>
+        </w:rPr>
+        <w:t>## 3 Oahu         120</w:t>
+      </w:r>
+      <w:r>
+        <w:br/>
+      </w:r>
+      <w:r>
+        <w:rPr>
+          <w:rStyle w:val="VerbatimChar"/>
+        </w:rPr>
+        <w:lastRenderedPageBreak/>
+        <w:t>## 4 Kauai         39</w:t>
+      </w:r>
+      <w:r>
+        <w:br/>
+      </w:r>
+      <w:r>
+        <w:rPr>
+          <w:rStyle w:val="VerbatimChar"/>
+        </w:rPr>
+        <w:t>## 5 Niihau        10</w:t>
+      </w:r>
+    </w:p>
+    <w:p>
+      <w:pPr>
+        <w:pStyle w:val="Heading4"/>
+      </w:pPr>
+      <w:bookmarkStart w:id="11" w:name="density-plot-by-island"/>
+      <w:bookmarkEnd w:id="10"/>
+      <w:r>
+        <w:t>Density Plot by Island</w:t>
+      </w:r>
+    </w:p>
+    <w:p>
+      <w:pPr>
+        <w:pStyle w:val="FirstParagraph"/>
+      </w:pPr>
+      <w:r>
+        <w:rPr>
+          <w:noProof/>
+        </w:rPr>
+        <w:drawing>
+          <wp:inline distT="0" distB="0" distL="0" distR="0">
+            <wp:extent cx="4620126" cy="3696101"/>
+            <wp:effectExtent l="0" t="0" r="0" b="0"/>
+            <wp:docPr id="10" name="Picture"/>
+            <wp:cNvGraphicFramePr/>
+            <a:graphic xmlns:a="http://schemas.openxmlformats.org/drawingml/2006/main">
+              <a:graphicData uri="http://schemas.openxmlformats.org/drawingml/2006/picture">
+                <pic:pic xmlns:pic="http://schemas.openxmlformats.org/drawingml/2006/picture">
+                  <pic:nvPicPr>
+                    <pic:cNvPr id="0" name="Picture" descr="BFISH_Length_Comp_files/figure-docx/unnamed-chunk-17-1.png"/>
+                    <pic:cNvPicPr>
+                      <a:picLocks noChangeAspect="1" noChangeArrowheads="1"/>
+                    </pic:cNvPicPr>
+                  </pic:nvPicPr>
+                  <pic:blipFill>
+                    <a:blip r:embed="rId16"/>
+                    <a:stretch>
+                      <a:fillRect/>
+                    </a:stretch>
+                  </pic:blipFill>
+                  <pic:spPr bwMode="auto">
+                    <a:xfrm>
+                      <a:off x="0" y="0"/>
+                      <a:ext cx="4620126" cy="3696101"/>
+                    </a:xfrm>
+                    <a:prstGeom prst="rect">
+                      <a:avLst/>
+                    </a:prstGeom>
+                    <a:noFill/>
+                    <a:ln w="9525">
+                      <a:noFill/>
+                      <a:headEnd/>
+                      <a:tailEnd/>
+                    </a:ln>
+                  </pic:spPr>
+                </pic:pic>
+              </a:graphicData>
+            </a:graphic>
+          </wp:inline>
+        </w:drawing>
+      </w:r>
+    </w:p>
+    <w:p>
+      <w:pPr>
+        <w:pStyle w:val="Compact"/>
+        <w:numPr>
+          <w:ilvl w:val="0"/>
+          <w:numId w:val="6"/>
+        </w:numPr>
+      </w:pPr>
+      <w:r>
+        <w:t>Big Island and Oahu have more smaller fish and less bigger fi</w:t>
+      </w:r>
+      <w:r>
+        <w:t>sh than the other islands.</w:t>
+      </w:r>
+      <w:r>
+        <w:br/>
+      </w:r>
+    </w:p>
+    <w:p>
+      <w:pPr>
+        <w:pStyle w:val="Compact"/>
+        <w:numPr>
+          <w:ilvl w:val="0"/>
+          <w:numId w:val="6"/>
+        </w:numPr>
+      </w:pPr>
+      <w:r>
+        <w:t>Niihau only had larger fish.</w:t>
+      </w:r>
+      <w:r>
+        <w:br/>
+      </w:r>
+    </w:p>
+    <w:p>
+      <w:pPr>
+        <w:pStyle w:val="Compact"/>
+        <w:numPr>
+          <w:ilvl w:val="0"/>
+          <w:numId w:val="6"/>
+        </w:numPr>
+      </w:pPr>
+      <w:r>
+        <w:t>Kauai had an almost even split between smaller and larger fish (with bigger small fish so less of a difference between modes).</w:t>
+      </w:r>
+    </w:p>
+    <w:p>
+      <w:pPr>
+        <w:pStyle w:val="Heading4"/>
+      </w:pPr>
+      <w:bookmarkStart w:id="12" w:name="number-of-samples-per-islandyear"/>
+      <w:bookmarkEnd w:id="11"/>
+      <w:r>
+        <w:lastRenderedPageBreak/>
+        <w:t>Number of Samples per Island/Year</w:t>
+      </w:r>
+    </w:p>
+    <w:p>
+      <w:pPr>
+        <w:pStyle w:val="FirstParagraph"/>
+      </w:pPr>
+      <w:r>
+        <w:rPr>
+          <w:noProof/>
+        </w:rPr>
+        <w:drawing>
+          <wp:inline distT="0" distB="0" distL="0" distR="0">
+            <wp:extent cx="4620126" cy="3696101"/>
+            <wp:effectExtent l="0" t="0" r="0" b="0"/>
+            <wp:docPr id="11" name="Picture"/>
+            <wp:cNvGraphicFramePr/>
+            <a:graphic xmlns:a="http://schemas.openxmlformats.org/drawingml/2006/main">
+              <a:graphicData uri="http://schemas.openxmlformats.org/drawingml/2006/picture">
+                <pic:pic xmlns:pic="http://schemas.openxmlformats.org/drawingml/2006/picture">
+                  <pic:nvPicPr>
+                    <pic:cNvPr id="0" name="Picture" descr="BFISH_Length_Comp_files/figure-docx/unnamed-chunk-18-1.png"/>
+                    <pic:cNvPicPr>
+                      <a:picLocks noChangeAspect="1" noChangeArrowheads="1"/>
+                    </pic:cNvPicPr>
+                  </pic:nvPicPr>
+                  <pic:blipFill>
+                    <a:blip r:embed="rId17"/>
+                    <a:stretch>
+                      <a:fillRect/>
+                    </a:stretch>
+                  </pic:blipFill>
+                  <pic:spPr bwMode="auto">
+                    <a:xfrm>
+                      <a:off x="0" y="0"/>
+                      <a:ext cx="4620126" cy="3696101"/>
+                    </a:xfrm>
+                    <a:prstGeom prst="rect">
+                      <a:avLst/>
+                    </a:prstGeom>
+                    <a:noFill/>
+                    <a:ln w="9525">
+                      <a:noFill/>
+                      <a:headEnd/>
+                      <a:tailEnd/>
+                    </a:ln>
+                  </pic:spPr>
+                </pic:pic>
+              </a:graphicData>
+            </a:graphic>
+          </wp:inline>
+        </w:drawing>
+      </w:r>
+    </w:p>
+    <w:p>
+      <w:pPr>
+        <w:pStyle w:val="Heading4"/>
+      </w:pPr>
+      <w:bookmarkStart w:id="13" w:name="density-plot-by-island-and-year"/>
+      <w:bookmarkEnd w:id="12"/>
+      <w:r>
+        <w:t>Density Plot by Island and Year</w:t>
+      </w:r>
+    </w:p>
+    <w:p>
+      <w:pPr>
+        <w:pStyle w:val="FirstParagraph"/>
+      </w:pPr>
+      <w:r>
+        <w:rPr>
+          <w:noProof/>
+        </w:rPr>
+        <w:drawing>
+          <wp:inline distT="0" distB="0" distL="0" distR="0">
+            <wp:extent cx="4620126" cy="3696101"/>
+            <wp:effectExtent l="0" t="0" r="0" b="0"/>
+            <wp:docPr id="12" name="Picture"/>
+            <wp:cNvGraphicFramePr/>
+            <a:graphic xmlns:a="http://schemas.openxmlformats.org/drawingml/2006/main">
+              <a:graphicData uri="http://schemas.openxmlformats.org/drawingml/2006/picture">
+                <pic:pic xmlns:pic="http://schemas.openxmlformats.org/drawingml/2006/picture">
+                  <pic:nvPicPr>
+                    <pic:cNvPr id="0" name="Picture" descr="BFISH_Length_Comp_files/figure-docx/unnamed-chunk-19-1.png"/>
+                    <pic:cNvPicPr>
+                      <a:picLocks noChangeAspect="1" noChangeArrowheads="1"/>
+                    </pic:cNvPicPr>
+                  </pic:nvPicPr>
+                  <pic:blipFill>
+                    <a:blip r:embed="rId18"/>
+                    <a:stretch>
+                      <a:fillRect/>
+                    </a:stretch>
+                  </pic:blipFill>
+                  <pic:spPr bwMode="auto">
+                    <a:xfrm>
+                      <a:off x="0" y="0"/>
+                      <a:ext cx="4620126" cy="3696101"/>
+                    </a:xfrm>
+                    <a:prstGeom prst="rect">
+                      <a:avLst/>
+                    </a:prstGeom>
+                    <a:noFill/>
+                    <a:ln w="9525">
+                      <a:noFill/>
+                      <a:headEnd/>
+                      <a:tailEnd/>
+                    </a:ln>
+                  </pic:spPr>
+                </pic:pic>
+              </a:graphicData>
+            </a:graphic>
+          </wp:inline>
+        </w:drawing>
+      </w:r>
+    </w:p>
+    <w:p>
+      <w:pPr>
+        <w:pStyle w:val="Compact"/>
+        <w:numPr>
+          <w:ilvl w:val="0"/>
+          <w:numId w:val="7"/>
+        </w:numPr>
+      </w:pPr>
+      <w:r>
+        <w:lastRenderedPageBreak/>
+        <w:t>In the Big Island, catches were pretty consistent between 2017-2019 but 2016 was very different, probably because n = 3. Also, depth was more in the mid-range of sampled depths. They did not sample in the shallower range, unlike other years.</w:t>
+      </w:r>
+      <w:r>
+        <w:br/>
+      </w:r>
+    </w:p>
+    <w:p>
+      <w:pPr>
+        <w:pStyle w:val="Compact"/>
+        <w:numPr>
+          <w:ilvl w:val="0"/>
+          <w:numId w:val="7"/>
+        </w:numPr>
+      </w:pPr>
+      <w:r>
+        <w:t>Kauai only ha</w:t>
+      </w:r>
+      <w:r>
+        <w:t>d 2 years of data (2016 n = 24, and 2019 n = 15) and the distributions were different, 2016 had mostly smaller fish whereas 2019 had more larger fish.</w:t>
+      </w:r>
+      <w:r>
+        <w:br/>
+      </w:r>
+    </w:p>
+    <w:p>
+      <w:pPr>
+        <w:pStyle w:val="Compact"/>
+        <w:numPr>
+          <w:ilvl w:val="0"/>
+          <w:numId w:val="7"/>
+        </w:numPr>
+      </w:pPr>
+      <w:r>
+        <w:t>Maui Nui catches all had the same mode for larger sizes (between 40 - 70 cm) but the modes for the small</w:t>
+      </w:r>
+      <w:r>
+        <w:t>er sized fish fluctuated each year.</w:t>
+      </w:r>
+      <w:r>
+        <w:br/>
+      </w:r>
+    </w:p>
+    <w:p>
+      <w:pPr>
+        <w:pStyle w:val="Compact"/>
+        <w:numPr>
+          <w:ilvl w:val="0"/>
+          <w:numId w:val="7"/>
+        </w:numPr>
+      </w:pPr>
+      <w:r>
+        <w:t>Niihau had very small sample sizes (n = 2 - 5) for the 3 years sampling occurred there so distributions are not that reliable but size range is fairly consistent. Also, the distributions are consistent with the 2019 len</w:t>
+      </w:r>
+      <w:r>
+        <w:t>gths in Kauai (support for combining those regions?).</w:t>
+      </w:r>
+      <w:r>
+        <w:br/>
+      </w:r>
+    </w:p>
+    <w:p>
+      <w:pPr>
+        <w:pStyle w:val="Compact"/>
+        <w:numPr>
+          <w:ilvl w:val="0"/>
+          <w:numId w:val="7"/>
+        </w:numPr>
+      </w:pPr>
+      <w:r>
+        <w:t>Oahu had consistent length distributions for 2017 and 2018 but 2019 was almost exclusively small fish (&lt; 20 cm, n = 67)</w:t>
+      </w:r>
+    </w:p>
+    <w:p>
+      <w:pPr>
+        <w:pStyle w:val="Heading4"/>
+      </w:pPr>
+      <w:bookmarkStart w:id="14" w:name="density-plot-by-year-and-island"/>
+      <w:bookmarkEnd w:id="13"/>
+      <w:r>
+        <w:t>Density Plot by Year and Island</w:t>
+      </w:r>
+    </w:p>
+    <w:p>
+      <w:pPr>
+        <w:pStyle w:val="FirstParagraph"/>
+      </w:pPr>
+      <w:r>
+        <w:rPr>
+          <w:noProof/>
+        </w:rPr>
+        <w:drawing>
+          <wp:inline distT="0" distB="0" distL="0" distR="0">
+            <wp:extent cx="4620126" cy="3696101"/>
+            <wp:effectExtent l="0" t="0" r="0" b="0"/>
+            <wp:docPr id="13" name="Picture"/>
+            <wp:cNvGraphicFramePr/>
+            <a:graphic xmlns:a="http://schemas.openxmlformats.org/drawingml/2006/main">
+              <a:graphicData uri="http://schemas.openxmlformats.org/drawingml/2006/picture">
+                <pic:pic xmlns:pic="http://schemas.openxmlformats.org/drawingml/2006/picture">
+                  <pic:nvPicPr>
+                    <pic:cNvPr id="0" name="Picture" descr="BFISH_Length_Comp_files/figure-docx/unnamed-chunk-20-1.png"/>
+                    <pic:cNvPicPr>
+                      <a:picLocks noChangeAspect="1" noChangeArrowheads="1"/>
+                    </pic:cNvPicPr>
+                  </pic:nvPicPr>
+                  <pic:blipFill>
+                    <a:blip r:embed="rId19"/>
+                    <a:stretch>
+                      <a:fillRect/>
+                    </a:stretch>
+                  </pic:blipFill>
+                  <pic:spPr bwMode="auto">
+                    <a:xfrm>
+                      <a:off x="0" y="0"/>
+                      <a:ext cx="4620126" cy="3696101"/>
+                    </a:xfrm>
+                    <a:prstGeom prst="rect">
+                      <a:avLst/>
+                    </a:prstGeom>
+                    <a:noFill/>
+                    <a:ln w="9525">
+                      <a:noFill/>
+                      <a:headEnd/>
+                      <a:tailEnd/>
+                    </a:ln>
+                  </pic:spPr>
+                </pic:pic>
+              </a:graphicData>
+            </a:graphic>
+          </wp:inline>
+        </w:drawing>
+      </w:r>
+    </w:p>
+    <w:p>
+      <w:pPr>
+        <w:pStyle w:val="Compact"/>
+        <w:numPr>
+          <w:ilvl w:val="0"/>
+          <w:numId w:val="8"/>
+        </w:numPr>
+      </w:pPr>
+      <w:r>
+        <w:t xml:space="preserve">In 2016, Big Island (n = 3) and Kauai (n = 24) </w:t>
+      </w:r>
+      <w:r>
+        <w:t>were similar and Niiahu (n = 2) and Maui Nui (n = 10) were similar.</w:t>
+      </w:r>
+      <w:r>
+        <w:br/>
+      </w:r>
+    </w:p>
+    <w:p>
+      <w:pPr>
+        <w:pStyle w:val="Compact"/>
+        <w:numPr>
+          <w:ilvl w:val="0"/>
+          <w:numId w:val="8"/>
+        </w:numPr>
+      </w:pPr>
+      <w:r>
+        <w:t>In 2017, mostly smaller fish caught off Big Island compared to the other islands.</w:t>
+      </w:r>
+    </w:p>
+    <w:p>
+      <w:pPr>
+        <w:pStyle w:val="Compact"/>
+        <w:numPr>
+          <w:ilvl w:val="0"/>
+          <w:numId w:val="8"/>
+        </w:numPr>
+      </w:pPr>
+      <w:r>
+        <w:lastRenderedPageBreak/>
+        <w:t>In 2018, there is a bimodal distribution for Maui Nui and less pronouced for the Big Island. Oahu has onl</w:t>
+      </w:r>
+      <w:r>
+        <w:t>y larger fish (&gt; 40 cm).</w:t>
+      </w:r>
+      <w:r>
+        <w:br/>
+      </w:r>
+    </w:p>
+    <w:p>
+      <w:pPr>
+        <w:pStyle w:val="Compact"/>
+        <w:numPr>
+          <w:ilvl w:val="0"/>
+          <w:numId w:val="8"/>
+        </w:numPr>
+      </w:pPr>
+      <w:r>
+        <w:t>In 2019, the first mode is almost exclusively from Oahu samples, the second mode is from Big Island and Maui Nui samples, and the third mode is from all islands.</w:t>
+      </w:r>
+    </w:p>
+    <w:p>
+      <w:pPr>
+        <w:pStyle w:val="Compact"/>
+      </w:pPr>
+    </w:p>
+    <w:p>
+      <w:pPr>
+        <w:pStyle w:val="Compact"/>
+      </w:pPr>
+      <w:bookmarkStart w:id="15" w:name="_GoBack"/>
+      <w:bookmarkEnd w:id="15"/>
+      <w:r>
+        <w:t>Depths Sampled</w:t>
+      </w:r>
+    </w:p>
+    <w:p>
+      <w:pPr>
+        <w:pStyle w:val="SourceCode"/>
+      </w:pPr>
+      <w:r>
+        <w:rPr>
+          <w:rStyle w:val="VerbatimChar"/>
+        </w:rPr>
+        <w:t>## # A tibble: 16 x 7</w:t>
+      </w:r>
+      <w:r>
+        <w:br/>
+      </w:r>
+      <w:r>
+        <w:rPr>
+          <w:rStyle w:val="VerbatimChar"/>
+        </w:rPr>
+        <w:t>## # Groups:   Island [5]</w:t>
+      </w:r>
+      <w:r>
+        <w:br/>
+      </w:r>
+      <w:r>
+        <w:rPr>
+          <w:rStyle w:val="VerbatimChar"/>
+        </w:rPr>
+        <w:t>##    Island     Year    min    Q1    Q2    Q3   max</w:t>
+      </w:r>
+      <w:r>
+        <w:br/>
+      </w:r>
+      <w:r>
+        <w:rPr>
+          <w:rStyle w:val="VerbatimChar"/>
+        </w:rPr>
+        <w:t>##    &lt;fct&gt;      &lt;chr&gt; &lt;dbl&gt; &lt;dbl&gt; &lt;dbl&gt; &lt;dbl&gt; &lt;dbl&gt;</w:t>
+      </w:r>
+      <w:r>
+        <w:br/>
+      </w:r>
+      <w:r>
+        <w:rPr>
+          <w:rStyle w:val="VerbatimChar"/>
+        </w:rPr>
+        <w:t>##  1 Big Island 2016  124.  152.  180.   189.  198.</w:t>
+      </w:r>
+      <w:r>
+        <w:br/>
+      </w:r>
+      <w:r>
+        <w:rPr>
+          <w:rStyle w:val="VerbatimChar"/>
+        </w:rPr>
+        <w:t xml:space="preserve">##  2 Big Island 2017   82   110   130    138.  203 </w:t>
+      </w:r>
+      <w:r>
+        <w:br/>
+      </w:r>
+      <w:r>
+        <w:rPr>
+          <w:rStyle w:val="VerbatimChar"/>
+        </w:rPr>
+        <w:t>##  3 Big Island 2018   97   121.  134    15</w:t>
+      </w:r>
+      <w:r>
+        <w:rPr>
+          <w:rStyle w:val="VerbatimChar"/>
+        </w:rPr>
+        <w:t xml:space="preserve">4   224 </w:t>
+      </w:r>
+      <w:r>
+        <w:br/>
+      </w:r>
+      <w:r>
+        <w:rPr>
+          <w:rStyle w:val="VerbatimChar"/>
+        </w:rPr>
+        <w:t>##  4 Big Island 2019   91.9  94.4  94.6  143.  224.</w:t>
+      </w:r>
+      <w:r>
+        <w:br/>
+      </w:r>
+      <w:r>
+        <w:rPr>
+          <w:rStyle w:val="VerbatimChar"/>
+        </w:rPr>
+        <w:t>##  5 Kauai      2016  114.  114.  114.   114.  177.</w:t>
+      </w:r>
+      <w:r>
+        <w:br/>
+      </w:r>
+      <w:r>
+        <w:rPr>
+          <w:rStyle w:val="VerbatimChar"/>
+        </w:rPr>
+        <w:t>##  6 Kauai      2019  161.  161.  161.   161.  161.</w:t>
+      </w:r>
+      <w:r>
+        <w:br/>
+      </w:r>
+      <w:r>
+        <w:rPr>
+          <w:rStyle w:val="VerbatimChar"/>
+        </w:rPr>
+        <w:t>##  7 Maui Nui   2016   91.4 138.  167.   185.  204.</w:t>
+      </w:r>
+      <w:r>
+        <w:br/>
+      </w:r>
+      <w:r>
+        <w:rPr>
+          <w:rStyle w:val="VerbatimChar"/>
+        </w:rPr>
+        <w:t xml:space="preserve">##  8 Maui Nui   2017   95   108   </w:t>
+      </w:r>
+      <w:r>
+        <w:rPr>
+          <w:rStyle w:val="VerbatimChar"/>
+        </w:rPr>
+        <w:t xml:space="preserve">131    194   238 </w:t>
+      </w:r>
+      <w:r>
+        <w:br/>
+      </w:r>
+      <w:r>
+        <w:rPr>
+          <w:rStyle w:val="VerbatimChar"/>
+        </w:rPr>
+        <w:t xml:space="preserve">##  9 Maui Nui   2018  102   111   111    141   180 </w:t>
+      </w:r>
+      <w:r>
+        <w:br/>
+      </w:r>
+      <w:r>
+        <w:rPr>
+          <w:rStyle w:val="VerbatimChar"/>
+        </w:rPr>
+        <w:t>## 10 Maui Nui   2019  103.  112.  146.   155.  202.</w:t>
+      </w:r>
+      <w:r>
+        <w:br/>
+      </w:r>
+      <w:r>
+        <w:rPr>
+          <w:rStyle w:val="VerbatimChar"/>
+        </w:rPr>
+        <w:t>## 11 Niihau     2016  150.  150.  150.   150.  150.</w:t>
+      </w:r>
+      <w:r>
+        <w:br/>
+      </w:r>
+      <w:r>
+        <w:rPr>
+          <w:rStyle w:val="VerbatimChar"/>
+        </w:rPr>
+        <w:t xml:space="preserve">## 12 Niihau     2017  148   148   148    192.  235 </w:t>
+      </w:r>
+      <w:r>
+        <w:br/>
+      </w:r>
+      <w:r>
+        <w:rPr>
+          <w:rStyle w:val="VerbatimChar"/>
+        </w:rPr>
+        <w:t>## 13 Niihau     2019  112</w:t>
+      </w:r>
+      <w:r>
+        <w:rPr>
+          <w:rStyle w:val="VerbatimChar"/>
+        </w:rPr>
+        <w:t>.  112.  112.   113.  113.</w:t>
+      </w:r>
+      <w:r>
+        <w:br/>
+      </w:r>
+      <w:r>
+        <w:rPr>
+          <w:rStyle w:val="VerbatimChar"/>
+        </w:rPr>
+        <w:t xml:space="preserve">## 14 Oahu       2017  139   177   210    210   210 </w:t>
+      </w:r>
+      <w:r>
+        <w:br/>
+      </w:r>
+      <w:r>
+        <w:rPr>
+          <w:rStyle w:val="VerbatimChar"/>
+        </w:rPr>
+        <w:t xml:space="preserve">## 15 Oahu       2018   95   126   133    192   210 </w:t>
+      </w:r>
+      <w:r>
+        <w:br/>
+      </w:r>
+      <w:r>
+        <w:rPr>
+          <w:rStyle w:val="VerbatimChar"/>
+        </w:rPr>
+        <w:t>## 16 Oahu       2019   79.8  79.8 101.   107.  127.</w:t>
+      </w:r>
       <w:bookmarkEnd w:id="7"/>
+      <w:bookmarkEnd w:id="14"/>
     </w:p>
     <w:sectPr>
       <w:pgSz w:w="12240" w:h="15840"/>
@@ -1367,7 +2338,7 @@
   <w:abstractNum w:abstractNumId="0" w15:restartNumberingAfterBreak="0">
     <w:nsid w:val="0000A990"/>
     <w:multiLevelType w:val="multilevel"/>
-    <w:tmpl w:val="BA68DEF4"/>
+    <w:tmpl w:val="8390BA42"/>
     <w:lvl w:ilvl="0">
       <w:numFmt w:val="bullet"/>
       <w:lvlText w:val=" "/>
@@ -1444,7 +2415,7 @@
   <w:abstractNum w:abstractNumId="1" w15:restartNumberingAfterBreak="0">
     <w:nsid w:val="0000A991"/>
     <w:multiLevelType w:val="multilevel"/>
-    <w:tmpl w:val="EB60559C"/>
+    <w:tmpl w:val="241EFA60"/>
     <w:lvl w:ilvl="0">
       <w:numFmt w:val="bullet"/>
       <w:lvlText w:val="•"/>
@@ -1525,6 +2496,21 @@
     <w:abstractNumId w:val="1"/>
   </w:num>
   <w:num w:numId="3">
+    <w:abstractNumId w:val="1"/>
+  </w:num>
+  <w:num w:numId="4">
+    <w:abstractNumId w:val="1"/>
+  </w:num>
+  <w:num w:numId="5">
+    <w:abstractNumId w:val="1"/>
+  </w:num>
+  <w:num w:numId="6">
+    <w:abstractNumId w:val="1"/>
+  </w:num>
+  <w:num w:numId="7">
+    <w:abstractNumId w:val="1"/>
+  </w:num>
+  <w:num w:numId="8">
     <w:abstractNumId w:val="1"/>
   </w:num>
 </w:numbering>

</xml_diff>